<commit_message>
Label added to tables/images, removed unnecessary files and code
</commit_message>
<xml_diff>
--- a/word-template/IJMAR-template.docx
+++ b/word-template/IJMAR-template.docx
@@ -933,23 +933,75 @@
         <w:jc w:val="center"/>
         <w:rPr>
           <w:rFonts w:ascii="Times New Roman" w:hAnsi="Times New Roman"/>
-          <w:sz w:val="20"/>
-          <w:szCs w:val="20"/>
-          <w:lang w:val="en-IN"/>
-        </w:rPr>
-      </w:pPr>
+          <w:sz w:val="18"/>
+          <w:szCs w:val="18"/>
+          <w:lang w:val="en-IN"/>
+        </w:rPr>
+      </w:pPr>
+      <w:proofErr w:type="gramStart"/>
       <w:r>
         <w:rPr>
           <w:rFonts w:ascii="Times New Roman" w:hAnsi="Times New Roman"/>
-          <w:sz w:val="20"/>
-          <w:szCs w:val="20"/>
-          <w:lang w:val="en-IN"/>
-        </w:rPr>
-        <w:t>{% endif %}</w:t>
+          <w:sz w:val="18"/>
+          <w:szCs w:val="18"/>
+          <w:lang w:val="en-IN"/>
+        </w:rPr>
+        <w:t xml:space="preserve">{{ </w:t>
+      </w:r>
+      <w:proofErr w:type="spellStart"/>
+      <w:r>
+        <w:rPr>
+          <w:rFonts w:ascii="Times New Roman" w:hAnsi="Times New Roman"/>
+          <w:sz w:val="18"/>
+          <w:szCs w:val="18"/>
+          <w:lang w:val="en-IN"/>
+        </w:rPr>
+        <w:t>item</w:t>
+      </w:r>
+      <w:proofErr w:type="gramEnd"/>
+      <w:r>
+        <w:rPr>
+          <w:rFonts w:ascii="Times New Roman" w:hAnsi="Times New Roman"/>
+          <w:sz w:val="18"/>
+          <w:szCs w:val="18"/>
+          <w:lang w:val="en-IN"/>
+        </w:rPr>
+        <w:t>.image_lbl</w:t>
+      </w:r>
+      <w:proofErr w:type="spellEnd"/>
+      <w:r>
+        <w:rPr>
+          <w:rFonts w:ascii="Times New Roman" w:hAnsi="Times New Roman"/>
+          <w:sz w:val="18"/>
+          <w:szCs w:val="18"/>
+          <w:lang w:val="en-IN"/>
+        </w:rPr>
+        <w:t xml:space="preserve"> }}</w:t>
       </w:r>
     </w:p>
     <w:p>
       <w:pPr>
+        <w:pStyle w:val="NoSpacing"/>
+        <w:jc w:val="center"/>
+        <w:rPr>
+          <w:rFonts w:ascii="Times New Roman" w:hAnsi="Times New Roman"/>
+          <w:sz w:val="20"/>
+          <w:szCs w:val="20"/>
+          <w:lang w:val="en-IN"/>
+        </w:rPr>
+      </w:pPr>
+      <w:r>
+        <w:rPr>
+          <w:rFonts w:ascii="Times New Roman" w:hAnsi="Times New Roman"/>
+          <w:sz w:val="20"/>
+          <w:szCs w:val="20"/>
+          <w:lang w:val="en-IN"/>
+        </w:rPr>
+        <w:t>{% endif %}</w:t>
+      </w:r>
+    </w:p>
+    <w:p>
+      <w:pPr>
         <w:spacing w:after="0" w:line="240" w:lineRule="auto"/>
         <w:rPr>
           <w:rFonts w:ascii="Times New Roman" w:eastAsia="Calibri" w:hAnsi="Times New Roman" w:cs="Times New Roman"/>
@@ -984,6 +1036,58 @@
           <w:lang w:bidi="ar-SA"/>
         </w:rPr>
         <w:t xml:space="preserve"> %}</w:t>
+      </w:r>
+    </w:p>
+    <w:p>
+      <w:pPr>
+        <w:spacing w:after="0" w:line="240" w:lineRule="auto"/>
+        <w:jc w:val="center"/>
+        <w:rPr>
+          <w:rFonts w:ascii="Times New Roman" w:eastAsia="Calibri" w:hAnsi="Times New Roman" w:cs="Times New Roman"/>
+          <w:sz w:val="18"/>
+          <w:szCs w:val="18"/>
+          <w:lang w:bidi="ar-SA"/>
+        </w:rPr>
+      </w:pPr>
+      <w:proofErr w:type="gramStart"/>
+      <w:r>
+        <w:rPr>
+          <w:rFonts w:ascii="Times New Roman" w:eastAsia="Calibri" w:hAnsi="Times New Roman" w:cs="Times New Roman"/>
+          <w:sz w:val="18"/>
+          <w:szCs w:val="18"/>
+          <w:lang w:bidi="ar-SA"/>
+        </w:rPr>
+        <w:t xml:space="preserve">{{ </w:t>
+      </w:r>
+      <w:proofErr w:type="spellStart"/>
+      <w:r>
+        <w:rPr>
+          <w:rFonts w:ascii="Times New Roman" w:eastAsia="Calibri" w:hAnsi="Times New Roman" w:cs="Times New Roman"/>
+          <w:sz w:val="18"/>
+          <w:szCs w:val="18"/>
+          <w:lang w:bidi="ar-SA"/>
+        </w:rPr>
+        <w:t>item</w:t>
+      </w:r>
+      <w:proofErr w:type="gramEnd"/>
+      <w:r>
+        <w:rPr>
+          <w:rFonts w:ascii="Times New Roman" w:eastAsia="Calibri" w:hAnsi="Times New Roman" w:cs="Times New Roman"/>
+          <w:sz w:val="18"/>
+          <w:szCs w:val="18"/>
+          <w:lang w:bidi="ar-SA"/>
+        </w:rPr>
+        <w:t>.table_lbl</w:t>
+      </w:r>
+      <w:proofErr w:type="spellEnd"/>
+      <w:r>
+        <w:rPr>
+          <w:rFonts w:ascii="Times New Roman" w:eastAsia="Calibri" w:hAnsi="Times New Roman" w:cs="Times New Roman"/>
+          <w:sz w:val="18"/>
+          <w:szCs w:val="18"/>
+          <w:lang w:bidi="ar-SA"/>
+        </w:rPr>
+        <w:t xml:space="preserve"> }}</w:t>
       </w:r>
     </w:p>
     <w:tbl>

</xml_diff>

<commit_message>
Added some improvements, some code for toast notifications and word-temp modified
</commit_message>
<xml_diff>
--- a/word-template/IJMAR-template.docx
+++ b/word-template/IJMAR-template.docx
@@ -876,6 +876,25 @@
           <w:szCs w:val="20"/>
           <w:lang w:val="en-IN"/>
         </w:rPr>
+        <w:sectPr>
+          <w:type w:val="continuous"/>
+          <w:pgSz w:w="11906" w:h="16838" w:code="9"/>
+          <w:pgMar w:top="720" w:right="720" w:bottom="720" w:left="720" w:header="709" w:footer="709" w:gutter="0"/>
+          <w:cols w:num="2" w:space="708"/>
+          <w:docGrid w:linePitch="360"/>
+        </w:sectPr>
+      </w:pPr>
+    </w:p>
+    <w:p>
+      <w:pPr>
+        <w:pStyle w:val="NoSpacing"/>
+        <w:jc w:val="center"/>
+        <w:rPr>
+          <w:rFonts w:ascii="Times New Roman" w:hAnsi="Times New Roman"/>
+          <w:sz w:val="20"/>
+          <w:szCs w:val="20"/>
+          <w:lang w:val="en-IN"/>
+        </w:rPr>
       </w:pPr>
       <w:proofErr w:type="gramStart"/>
       <w:r>
@@ -937,18 +956,27 @@
           <w:szCs w:val="18"/>
           <w:lang w:val="en-IN"/>
         </w:rPr>
-      </w:pPr>
-      <w:proofErr w:type="gramStart"/>
-      <w:r>
+        <w:sectPr>
+          <w:type w:val="continuous"/>
+          <w:pgSz w:w="11906" w:h="16838" w:code="9"/>
+          <w:pgMar w:top="720" w:right="720" w:bottom="720" w:left="720" w:header="709" w:footer="709" w:gutter="0"/>
+          <w:cols w:space="708"/>
+          <w:docGrid w:linePitch="360"/>
+        </w:sectPr>
+      </w:pPr>
+    </w:p>
+    <w:p>
+      <w:pPr>
+        <w:pStyle w:val="NoSpacing"/>
+        <w:jc w:val="center"/>
         <w:rPr>
           <w:rFonts w:ascii="Times New Roman" w:hAnsi="Times New Roman"/>
           <w:sz w:val="18"/>
           <w:szCs w:val="18"/>
           <w:lang w:val="en-IN"/>
         </w:rPr>
-        <w:t xml:space="preserve">{{ </w:t>
-      </w:r>
-      <w:proofErr w:type="spellStart"/>
+      </w:pPr>
+      <w:proofErr w:type="gramStart"/>
       <w:r>
         <w:rPr>
           <w:rFonts w:ascii="Times New Roman" w:hAnsi="Times New Roman"/>
@@ -956,9 +984,9 @@
           <w:szCs w:val="18"/>
           <w:lang w:val="en-IN"/>
         </w:rPr>
-        <w:t>item</w:t>
-      </w:r>
-      <w:proofErr w:type="gramEnd"/>
+        <w:t xml:space="preserve">{{ </w:t>
+      </w:r>
+      <w:proofErr w:type="spellStart"/>
       <w:r>
         <w:rPr>
           <w:rFonts w:ascii="Times New Roman" w:hAnsi="Times New Roman"/>
@@ -966,9 +994,9 @@
           <w:szCs w:val="18"/>
           <w:lang w:val="en-IN"/>
         </w:rPr>
-        <w:t>.image_lbl</w:t>
-      </w:r>
-      <w:proofErr w:type="spellEnd"/>
+        <w:t>item</w:t>
+      </w:r>
+      <w:proofErr w:type="gramEnd"/>
       <w:r>
         <w:rPr>
           <w:rFonts w:ascii="Times New Roman" w:hAnsi="Times New Roman"/>
@@ -976,8 +1004,37 @@
           <w:szCs w:val="18"/>
           <w:lang w:val="en-IN"/>
         </w:rPr>
+        <w:t>.image_lbl</w:t>
+      </w:r>
+      <w:proofErr w:type="spellEnd"/>
+      <w:r>
+        <w:rPr>
+          <w:rFonts w:ascii="Times New Roman" w:hAnsi="Times New Roman"/>
+          <w:sz w:val="18"/>
+          <w:szCs w:val="18"/>
+          <w:lang w:val="en-IN"/>
+        </w:rPr>
         <w:t xml:space="preserve"> }}</w:t>
       </w:r>
+    </w:p>
+    <w:p>
+      <w:pPr>
+        <w:pStyle w:val="NoSpacing"/>
+        <w:jc w:val="center"/>
+        <w:rPr>
+          <w:rFonts w:ascii="Times New Roman" w:hAnsi="Times New Roman"/>
+          <w:sz w:val="20"/>
+          <w:szCs w:val="20"/>
+          <w:lang w:val="en-IN"/>
+        </w:rPr>
+        <w:sectPr>
+          <w:type w:val="continuous"/>
+          <w:pgSz w:w="11906" w:h="16838" w:code="9"/>
+          <w:pgMar w:top="720" w:right="720" w:bottom="720" w:left="720" w:header="709" w:footer="709" w:gutter="0"/>
+          <w:cols w:space="708"/>
+          <w:docGrid w:linePitch="360"/>
+        </w:sectPr>
+      </w:pPr>
     </w:p>
     <w:p>
       <w:pPr>
@@ -1048,18 +1105,27 @@
           <w:szCs w:val="18"/>
           <w:lang w:bidi="ar-SA"/>
         </w:rPr>
-      </w:pPr>
-      <w:proofErr w:type="gramStart"/>
-      <w:r>
+        <w:sectPr>
+          <w:type w:val="continuous"/>
+          <w:pgSz w:w="11906" w:h="16838" w:code="9"/>
+          <w:pgMar w:top="720" w:right="720" w:bottom="720" w:left="720" w:header="709" w:footer="709" w:gutter="0"/>
+          <w:cols w:num="2" w:space="708"/>
+          <w:docGrid w:linePitch="360"/>
+        </w:sectPr>
+      </w:pPr>
+    </w:p>
+    <w:p>
+      <w:pPr>
+        <w:spacing w:after="0" w:line="240" w:lineRule="auto"/>
+        <w:jc w:val="center"/>
         <w:rPr>
           <w:rFonts w:ascii="Times New Roman" w:eastAsia="Calibri" w:hAnsi="Times New Roman" w:cs="Times New Roman"/>
           <w:sz w:val="18"/>
           <w:szCs w:val="18"/>
           <w:lang w:bidi="ar-SA"/>
         </w:rPr>
-        <w:t xml:space="preserve">{{ </w:t>
-      </w:r>
-      <w:proofErr w:type="spellStart"/>
+      </w:pPr>
+      <w:proofErr w:type="gramStart"/>
       <w:r>
         <w:rPr>
           <w:rFonts w:ascii="Times New Roman" w:eastAsia="Calibri" w:hAnsi="Times New Roman" w:cs="Times New Roman"/>
@@ -1067,9 +1133,9 @@
           <w:szCs w:val="18"/>
           <w:lang w:bidi="ar-SA"/>
         </w:rPr>
-        <w:t>item</w:t>
-      </w:r>
-      <w:proofErr w:type="gramEnd"/>
+        <w:t xml:space="preserve">{{ </w:t>
+      </w:r>
+      <w:proofErr w:type="spellStart"/>
       <w:r>
         <w:rPr>
           <w:rFonts w:ascii="Times New Roman" w:eastAsia="Calibri" w:hAnsi="Times New Roman" w:cs="Times New Roman"/>
@@ -1077,9 +1143,9 @@
           <w:szCs w:val="18"/>
           <w:lang w:bidi="ar-SA"/>
         </w:rPr>
-        <w:t>.table_lbl</w:t>
-      </w:r>
-      <w:proofErr w:type="spellEnd"/>
+        <w:t>item</w:t>
+      </w:r>
+      <w:proofErr w:type="gramEnd"/>
       <w:r>
         <w:rPr>
           <w:rFonts w:ascii="Times New Roman" w:eastAsia="Calibri" w:hAnsi="Times New Roman" w:cs="Times New Roman"/>
@@ -1087,8 +1153,34 @@
           <w:szCs w:val="18"/>
           <w:lang w:bidi="ar-SA"/>
         </w:rPr>
+        <w:t>.table_lbl</w:t>
+      </w:r>
+      <w:proofErr w:type="spellEnd"/>
+      <w:r>
+        <w:rPr>
+          <w:rFonts w:ascii="Times New Roman" w:eastAsia="Calibri" w:hAnsi="Times New Roman" w:cs="Times New Roman"/>
+          <w:sz w:val="18"/>
+          <w:szCs w:val="18"/>
+          <w:lang w:bidi="ar-SA"/>
+        </w:rPr>
         <w:t xml:space="preserve"> }}</w:t>
       </w:r>
+    </w:p>
+    <w:p>
+      <w:pPr>
+        <w:rPr>
+          <w:rFonts w:ascii="Calibri" w:eastAsia="Calibri" w:hAnsi="Calibri" w:cs="Mangal"/>
+          <w:b/>
+          <w:bCs/>
+        </w:rPr>
+        <w:sectPr>
+          <w:type w:val="continuous"/>
+          <w:pgSz w:w="11906" w:h="16838" w:code="9"/>
+          <w:pgMar w:top="720" w:right="720" w:bottom="720" w:left="720" w:header="709" w:footer="709" w:gutter="0"/>
+          <w:cols w:space="708"/>
+          <w:docGrid w:linePitch="360"/>
+        </w:sectPr>
+      </w:pPr>
     </w:p>
     <w:tbl>
       <w:tblPr>
@@ -1108,9 +1200,9 @@
         <w:tblLook w:val="0000" w:firstRow="0" w:lastRow="0" w:firstColumn="0" w:lastColumn="0" w:noHBand="0" w:noVBand="0"/>
       </w:tblPr>
       <w:tblGrid>
-        <w:gridCol w:w="1723"/>
-        <w:gridCol w:w="1524"/>
-        <w:gridCol w:w="1626"/>
+        <w:gridCol w:w="3646"/>
+        <w:gridCol w:w="3297"/>
+        <w:gridCol w:w="3517"/>
       </w:tblGrid>
       <w:tr>
         <w:trPr>
@@ -1372,6 +1464,24 @@
         </w:tc>
       </w:tr>
     </w:tbl>
+    <w:p>
+      <w:pPr>
+        <w:pStyle w:val="NoSpacing"/>
+        <w:rPr>
+          <w:rFonts w:ascii="Times New Roman" w:hAnsi="Times New Roman"/>
+          <w:sz w:val="20"/>
+          <w:szCs w:val="20"/>
+          <w:lang w:val="en-IN"/>
+        </w:rPr>
+        <w:sectPr>
+          <w:type w:val="continuous"/>
+          <w:pgSz w:w="11906" w:h="16838" w:code="9"/>
+          <w:pgMar w:top="720" w:right="720" w:bottom="720" w:left="720" w:header="709" w:footer="709" w:gutter="0"/>
+          <w:cols w:space="708"/>
+          <w:docGrid w:linePitch="360"/>
+        </w:sectPr>
+      </w:pPr>
+    </w:p>
     <w:p>
       <w:pPr>
         <w:pStyle w:val="NoSpacing"/>

</xml_diff>